<commit_message>
Auto-committed on 2023/07/11 週二 18:04:03.46
</commit_message>
<xml_diff>
--- a/Program/Other/URS_mod/LM004-長中短期放款到期明細表v2.0.docx
+++ b/Program/Other/URS_mod/LM004-長中短期放款到期明細表v2.0.docx
@@ -2294,18 +2294,18 @@
             <v:path o:extrusionok="f" gradientshapeok="t" o:connecttype="rect"/>
             <o:lock v:ext="edit" aspectratio="t"/>
           </v:shapetype>
-          <v:shape id="_x0000_i1025" type="#_x0000_t75" style="width:76.2pt;height:51.6pt" o:ole="">
+          <v:shape id="_x0000_i1025" type="#_x0000_t75" style="width:76pt;height:51.5pt" o:ole="">
             <v:imagedata r:id="rId12" o:title=""/>
           </v:shape>
-          <o:OLEObject Type="Embed" ProgID="Excel.Sheet.8" ShapeID="_x0000_i1025" DrawAspect="Icon" ObjectID="_1738159199" r:id="rId13"/>
+          <o:OLEObject Type="Embed" ProgID="Excel.Sheet.8" ShapeID="_x0000_i1025" DrawAspect="Icon" ObjectID="_1750577430" r:id="rId13"/>
         </w:object>
       </w:r>
       <w:r>
         <w:object w:dxaOrig="1520" w:dyaOrig="1033" w14:anchorId="5D2867B7">
-          <v:shape id="_x0000_i1026" type="#_x0000_t75" style="width:76.2pt;height:51.6pt" o:ole="">
+          <v:shape id="_x0000_i1026" type="#_x0000_t75" style="width:76pt;height:51.5pt" o:ole="">
             <v:imagedata r:id="rId14" o:title=""/>
           </v:shape>
-          <o:OLEObject Type="Embed" ProgID="Acrobat.Document.DC" ShapeID="_x0000_i1026" DrawAspect="Icon" ObjectID="_1738159200" r:id="rId15"/>
+          <o:OLEObject Type="Embed" ProgID="Acrobat.Document.DC" ShapeID="_x0000_i1026" DrawAspect="Icon" ObjectID="_1750577431" r:id="rId15"/>
         </w:object>
       </w:r>
     </w:p>
@@ -8332,6 +8332,24 @@
               </w:rPr>
               <w:t>ORDER BY F8</w:t>
             </w:r>
+            <w:r>
+              <w:rPr>
+                <w:rFonts w:ascii="Consolas" w:eastAsiaTheme="minorEastAsia" w:hAnsi="Consolas" w:cs="Consolas" w:hint="eastAsia"/>
+                <w:kern w:val="0"/>
+                <w:sz w:val="20"/>
+                <w:szCs w:val="20"/>
+              </w:rPr>
+              <w:t>,</w:t>
+            </w:r>
+            <w:r>
+              <w:rPr>
+                <w:rFonts w:ascii="Consolas" w:eastAsiaTheme="minorEastAsia" w:hAnsi="Consolas" w:cs="Consolas"/>
+                <w:kern w:val="0"/>
+                <w:sz w:val="20"/>
+                <w:szCs w:val="20"/>
+              </w:rPr>
+              <w:t>F5</w:t>
+            </w:r>
           </w:p>
           <w:p>
             <w:pPr>
@@ -8414,22 +8432,24 @@
           <w:color w:val="0070C0"/>
         </w:rPr>
         <w:object w:dxaOrig="1520" w:dyaOrig="1033" w14:anchorId="0A2BF7D1">
-          <v:shape id="_x0000_i1027" type="#_x0000_t75" style="width:76.2pt;height:51.6pt" o:ole="">
+          <v:shape id="_x0000_i1027" type="#_x0000_t75" style="width:76pt;height:51.5pt" o:ole="">
             <v:imagedata r:id="rId16" o:title=""/>
           </v:shape>
-          <o:OLEObject Type="Embed" ProgID="Acrobat.Document.DC" ShapeID="_x0000_i1027" DrawAspect="Icon" ObjectID="_1738159201" r:id="rId17"/>
+          <o:OLEObject Type="Embed" ProgID="Acrobat.Document.DC" ShapeID="_x0000_i1027" DrawAspect="Icon" ObjectID="_1750577432" r:id="rId17"/>
         </w:object>
       </w:r>
+      <w:bookmarkStart w:id="4" w:name="_MON_1750577370"/>
+      <w:bookmarkEnd w:id="4"/>
       <w:r>
         <w:rPr>
           <w:rFonts w:ascii="標楷體" w:hAnsi="標楷體"/>
           <w:color w:val="0070C0"/>
         </w:rPr>
-        <w:object w:dxaOrig="1520" w:dyaOrig="1033" w14:anchorId="24DA9621">
-          <v:shape id="_x0000_i1028" type="#_x0000_t75" style="width:76.2pt;height:51.6pt" o:ole="">
+        <w:object w:dxaOrig="1267" w:dyaOrig="861" w14:anchorId="24DA9621">
+          <v:shape id="_x0000_i1030" type="#_x0000_t75" style="width:63.5pt;height:43pt" o:ole="">
             <v:imagedata r:id="rId18" o:title=""/>
           </v:shape>
-          <o:OLEObject Type="Embed" ProgID="Excel.Sheet.8" ShapeID="_x0000_i1028" DrawAspect="Icon" ObjectID="_1738159202" r:id="rId19"/>
+          <o:OLEObject Type="Embed" ProgID="Excel.Sheet.8" ShapeID="_x0000_i1030" DrawAspect="Icon" ObjectID="_1750577433" r:id="rId19"/>
         </w:object>
       </w:r>
     </w:p>
@@ -12549,6 +12569,21 @@
 </file>
 
 <file path=customXml/item1.xml><?xml version="1.0" encoding="utf-8"?>
+<?mso-contentType ?>
+<FormTemplates xmlns="http://schemas.microsoft.com/sharepoint/v3/contenttype/forms">
+  <Display>DocumentLibraryForm</Display>
+  <Edit>DocumentLibraryForm</Edit>
+  <New>DocumentLibraryForm</New>
+</FormTemplates>
+</file>
+
+<file path=customXml/item2.xml><?xml version="1.0" encoding="utf-8"?>
+<p:properties xmlns:p="http://schemas.microsoft.com/office/2006/metadata/properties" xmlns:xsi="http://www.w3.org/2001/XMLSchema-instance" xmlns:pc="http://schemas.microsoft.com/office/infopath/2007/PartnerControls">
+  <documentManagement/>
+</p:properties>
+</file>
+
+<file path=customXml/item3.xml><?xml version="1.0" encoding="utf-8"?>
 <ct:contentTypeSchema xmlns:ct="http://schemas.microsoft.com/office/2006/metadata/contentType" xmlns:ma="http://schemas.microsoft.com/office/2006/metadata/properties/metaAttributes" ct:_="" ma:_="" ma:contentTypeName="文件" ma:contentTypeID="0x0101007E84E6706262364AA67D0AA15F968FA4" ma:contentTypeVersion="" ma:contentTypeDescription="建立新的文件。" ma:contentTypeScope="" ma:versionID="4cc551570c09ecc1543d28b075129615">
   <xsd:schema xmlns:xsd="http://www.w3.org/2001/XMLSchema" xmlns:xs="http://www.w3.org/2001/XMLSchema" xmlns:p="http://schemas.microsoft.com/office/2006/metadata/properties" targetNamespace="http://schemas.microsoft.com/office/2006/metadata/properties" ma:root="true" ma:fieldsID="d02a0c37e3e6f72aa1a25fa502656a20">
     <xsd:element name="properties">
@@ -12662,33 +12697,10 @@
 </ct:contentTypeSchema>
 </file>
 
-<file path=customXml/item2.xml><?xml version="1.0" encoding="utf-8"?>
-<p:properties xmlns:p="http://schemas.microsoft.com/office/2006/metadata/properties" xmlns:xsi="http://www.w3.org/2001/XMLSchema-instance" xmlns:pc="http://schemas.microsoft.com/office/infopath/2007/PartnerControls">
-  <documentManagement/>
-</p:properties>
-</file>
-
-<file path=customXml/item3.xml><?xml version="1.0" encoding="utf-8"?>
-<?mso-contentType ?>
-<FormTemplates xmlns="http://schemas.microsoft.com/sharepoint/v3/contenttype/forms">
-  <Display>DocumentLibraryForm</Display>
-  <Edit>DocumentLibraryForm</Edit>
-  <New>DocumentLibraryForm</New>
-</FormTemplates>
-</file>
-
 <file path=customXml/itemProps1.xml><?xml version="1.0" encoding="utf-8"?>
-<ds:datastoreItem xmlns:ds="http://schemas.openxmlformats.org/officeDocument/2006/customXml" ds:itemID="{098BA62C-B091-4B54-90D9-A29166683E78}">
+<ds:datastoreItem xmlns:ds="http://schemas.openxmlformats.org/officeDocument/2006/customXml" ds:itemID="{F0CB2FB3-06AD-44F2-9D60-F898455CDAF0}">
   <ds:schemaRefs>
-    <ds:schemaRef ds:uri="http://schemas.microsoft.com/office/2006/metadata/contentType"/>
-    <ds:schemaRef ds:uri="http://schemas.microsoft.com/office/2006/metadata/properties/metaAttributes"/>
-    <ds:schemaRef ds:uri="http://www.w3.org/2001/XMLSchema"/>
-    <ds:schemaRef ds:uri="http://schemas.microsoft.com/office/2006/metadata/properties"/>
-    <ds:schemaRef ds:uri="http://schemas.openxmlformats.org/package/2006/metadata/core-properties"/>
-    <ds:schemaRef ds:uri="http://purl.org/dc/elements/1.1/"/>
-    <ds:schemaRef ds:uri="http://purl.org/dc/terms/"/>
-    <ds:schemaRef ds:uri="http://schemas.microsoft.com/internal/obd"/>
-    <ds:schemaRef ds:uri="http://schemas.microsoft.com/office/infopath/2007/PartnerControls"/>
+    <ds:schemaRef ds:uri="http://schemas.microsoft.com/sharepoint/v3/contenttype/forms"/>
   </ds:schemaRefs>
 </ds:datastoreItem>
 </file>
@@ -12703,9 +12715,17 @@
 </file>
 
 <file path=customXml/itemProps3.xml><?xml version="1.0" encoding="utf-8"?>
-<ds:datastoreItem xmlns:ds="http://schemas.openxmlformats.org/officeDocument/2006/customXml" ds:itemID="{F0CB2FB3-06AD-44F2-9D60-F898455CDAF0}">
+<ds:datastoreItem xmlns:ds="http://schemas.openxmlformats.org/officeDocument/2006/customXml" ds:itemID="{098BA62C-B091-4B54-90D9-A29166683E78}">
   <ds:schemaRefs>
-    <ds:schemaRef ds:uri="http://schemas.microsoft.com/sharepoint/v3/contenttype/forms"/>
+    <ds:schemaRef ds:uri="http://schemas.microsoft.com/office/2006/metadata/contentType"/>
+    <ds:schemaRef ds:uri="http://schemas.microsoft.com/office/2006/metadata/properties/metaAttributes"/>
+    <ds:schemaRef ds:uri="http://www.w3.org/2001/XMLSchema"/>
+    <ds:schemaRef ds:uri="http://schemas.microsoft.com/office/2006/metadata/properties"/>
+    <ds:schemaRef ds:uri="http://schemas.openxmlformats.org/package/2006/metadata/core-properties"/>
+    <ds:schemaRef ds:uri="http://purl.org/dc/elements/1.1/"/>
+    <ds:schemaRef ds:uri="http://purl.org/dc/terms/"/>
+    <ds:schemaRef ds:uri="http://schemas.microsoft.com/internal/obd"/>
+    <ds:schemaRef ds:uri="http://schemas.microsoft.com/office/infopath/2007/PartnerControls"/>
   </ds:schemaRefs>
 </ds:datastoreItem>
 </file>
</xml_diff>